<commit_message>
Primer y segundo día de desarrollo de la app de Youtube
</commit_message>
<xml_diff>
--- a/Apuntes/Angular 2 - Formularios (por Template).docx
+++ b/Apuntes/Angular 2 - Formularios (por Template).docx
@@ -148,11 +148,6 @@
       <w:pPr>
         <w:jc w:val="both"/>
       </w:pPr>
-    </w:p>
-    <w:p>
-      <w:pPr>
-        <w:jc w:val="both"/>
-      </w:pPr>
       <w:r>
         <w:t xml:space="preserve">Para hacer un </w:t>
       </w:r>
@@ -625,7 +620,6 @@
         <w:jc w:val="both"/>
       </w:pPr>
       <w:r>
-        <w:lastRenderedPageBreak/>
         <w:t>Con ambos, el mapeo es completo, en ambas direcciones</w:t>
       </w:r>
       <w:r>

</xml_diff>